<commit_message>
MAJ doc exposant & ajout photos pour internet
</commit_message>
<xml_diff>
--- a/docs/RenseignementsExposants.docx
+++ b/docs/RenseignementsExposants.docx
@@ -4,7 +4,7 @@
   <w:body>
     <w:p>
       <w:pPr>
-        <w:pStyle w:val="Title"/>
+        <w:pStyle w:val="Titreprincipal"/>
         <w:rPr/>
       </w:pPr>
       <w:r>
@@ -58,20 +58,12 @@
     </w:p>
     <w:p>
       <w:pPr>
-        <w:pStyle w:val="Title"/>
-        <w:rPr/>
-      </w:pPr>
-      <w:r>
-        <w:rPr/>
-        <w:t>Bon de réservation</w:t>
-      </w:r>
-      <w:r>
-        <w:rPr/>
-        <w:t xml:space="preserve"> </w:t>
-      </w:r>
-      <w:r>
-        <w:rPr/>
-        <w:t>à retourner impérativement.</w:t>
+        <w:pStyle w:val="Titreprincipal"/>
+        <w:rPr/>
+      </w:pPr>
+      <w:r>
+        <w:rPr/>
+        <w:t>Bon de réservation à retourner impérativement.</w:t>
       </w:r>
     </w:p>
     <w:p>
@@ -114,7 +106,23 @@
       </w:pPr>
       <w:r>
         <w:rPr/>
-        <w:t>Dans le cadre de la journée sport nature LA SUD MORVANDELLE, le samedi 16 juillet 2016 de 10h à 19h ; l'équipe d'organisation propose au sein du village départ et arrivée  (à LA GRANDE HALLE à LUZY), un salon exposants. Ce salon regroupera des acteurs liés au terroir, à la nature, au bien être et aux services liés aux activités sportives proposées lors de cette journée.</w:t>
+        <w:t xml:space="preserve">Dans le cadre de la journée sport nature LA SUD MORVANDELLE, le samedi 16 juillet 2016 de 10h à 19h ; l'équipe d'organisation propose au sein du village départ et arrivée  (à LA GRANDE HALLE à LUZY), un salon exposants. Ce salon regroupera des acteurs liés au terroir, à la nature, au bien être, </w:t>
+      </w:r>
+      <w:r>
+        <w:rPr/>
+        <w:t xml:space="preserve">à l'artisanat d'art, </w:t>
+      </w:r>
+      <w:r>
+        <w:rPr/>
+        <w:t xml:space="preserve">aux services liés aux activités sportives proposées lors de cette journée </w:t>
+      </w:r>
+      <w:r>
+        <w:rPr/>
+        <w:t>ainsi qu'au exposition « photo »</w:t>
+      </w:r>
+      <w:r>
+        <w:rPr/>
+        <w:t>.</w:t>
       </w:r>
     </w:p>
     <w:p>
@@ -126,6 +134,17 @@
       <w:r>
         <w:rPr/>
         <w:t>Les acteurs institutionnels sont également les bienvenus.</w:t>
+      </w:r>
+    </w:p>
+    <w:p>
+      <w:pPr>
+        <w:pStyle w:val="TextBody"/>
+        <w:jc w:val="left"/>
+        <w:rPr/>
+      </w:pPr>
+      <w:r>
+        <w:rPr/>
+        <w:t>Les emplacements sont mis à disposition gratuitement uniquement sur réservation.</w:t>
       </w:r>
     </w:p>
     <w:p>
@@ -187,102 +206,102 @@
       </w:pPr>
       <w:r>
         <w:rPr/>
-        <w:t>Matériels ou services présentés : _______________________________________________</w:t>
-      </w:r>
-    </w:p>
-    <w:p>
-      <w:pPr>
-        <w:pStyle w:val="Normal"/>
-        <w:rPr/>
-      </w:pPr>
-      <w:r>
-        <w:rPr/>
-      </w:r>
-    </w:p>
-    <w:p>
-      <w:pPr>
-        <w:pStyle w:val="Normal"/>
-        <w:rPr/>
-      </w:pPr>
-      <w:r>
-        <w:rPr/>
-        <w:t>Adresse : __________________________________________________________________</w:t>
-      </w:r>
-    </w:p>
-    <w:p>
-      <w:pPr>
-        <w:pStyle w:val="Normal"/>
-        <w:rPr/>
-      </w:pPr>
-      <w:r>
-        <w:rPr/>
-      </w:r>
-    </w:p>
-    <w:p>
-      <w:pPr>
-        <w:pStyle w:val="Normal"/>
-        <w:rPr/>
-      </w:pPr>
-      <w:r>
-        <w:rPr/>
-        <w:t>Site web de l'entreprise : _____________________________________________________</w:t>
-      </w:r>
-    </w:p>
-    <w:p>
-      <w:pPr>
-        <w:pStyle w:val="Normal"/>
-        <w:rPr/>
-      </w:pPr>
-      <w:r>
-        <w:rPr/>
-      </w:r>
-    </w:p>
-    <w:p>
-      <w:pPr>
-        <w:pStyle w:val="Normal"/>
-        <w:rPr/>
-      </w:pPr>
-      <w:r>
-        <w:rPr/>
-        <w:t>Responsable du dossier : _________________________ Fonction : ___________________</w:t>
-      </w:r>
-    </w:p>
-    <w:p>
-      <w:pPr>
-        <w:pStyle w:val="Normal"/>
-        <w:rPr/>
-      </w:pPr>
-      <w:r>
-        <w:rPr/>
-      </w:r>
-    </w:p>
-    <w:p>
-      <w:pPr>
-        <w:pStyle w:val="Normal"/>
-        <w:rPr/>
-      </w:pPr>
-      <w:r>
-        <w:rPr/>
-        <w:t>Téléphone : ___________________________ Fax : ________________________________</w:t>
-      </w:r>
-    </w:p>
-    <w:p>
-      <w:pPr>
-        <w:pStyle w:val="Normal"/>
-        <w:rPr/>
-      </w:pPr>
-      <w:r>
-        <w:rPr/>
-      </w:r>
-    </w:p>
-    <w:p>
-      <w:pPr>
-        <w:pStyle w:val="Normal"/>
-        <w:rPr/>
-      </w:pPr>
-      <w:r>
-        <w:rPr/>
-        <w:t>Portable : _____________________________ Email : ______________________________</w:t>
+        <w:t>Matériels ou services présentés : ______________________________________________</w:t>
+      </w:r>
+    </w:p>
+    <w:p>
+      <w:pPr>
+        <w:pStyle w:val="Normal"/>
+        <w:rPr/>
+      </w:pPr>
+      <w:r>
+        <w:rPr/>
+      </w:r>
+    </w:p>
+    <w:p>
+      <w:pPr>
+        <w:pStyle w:val="Normal"/>
+        <w:rPr/>
+      </w:pPr>
+      <w:r>
+        <w:rPr/>
+        <w:t>Adresse : _________________________________________________________________________</w:t>
+      </w:r>
+    </w:p>
+    <w:p>
+      <w:pPr>
+        <w:pStyle w:val="Normal"/>
+        <w:rPr/>
+      </w:pPr>
+      <w:r>
+        <w:rPr/>
+      </w:r>
+    </w:p>
+    <w:p>
+      <w:pPr>
+        <w:pStyle w:val="Normal"/>
+        <w:rPr/>
+      </w:pPr>
+      <w:r>
+        <w:rPr/>
+        <w:t>Site web de l'entreprise : _______________________________________________________</w:t>
+      </w:r>
+    </w:p>
+    <w:p>
+      <w:pPr>
+        <w:pStyle w:val="Normal"/>
+        <w:rPr/>
+      </w:pPr>
+      <w:r>
+        <w:rPr/>
+      </w:r>
+    </w:p>
+    <w:p>
+      <w:pPr>
+        <w:pStyle w:val="Normal"/>
+        <w:rPr/>
+      </w:pPr>
+      <w:r>
+        <w:rPr/>
+        <w:t>Responsable du dossier : _________________________ Fonction : _________________</w:t>
+      </w:r>
+    </w:p>
+    <w:p>
+      <w:pPr>
+        <w:pStyle w:val="Normal"/>
+        <w:rPr/>
+      </w:pPr>
+      <w:r>
+        <w:rPr/>
+      </w:r>
+    </w:p>
+    <w:p>
+      <w:pPr>
+        <w:pStyle w:val="Normal"/>
+        <w:rPr/>
+      </w:pPr>
+      <w:r>
+        <w:rPr/>
+        <w:t>Téléphone : ___________________________ Fax : ____________________________________</w:t>
+      </w:r>
+    </w:p>
+    <w:p>
+      <w:pPr>
+        <w:pStyle w:val="Normal"/>
+        <w:rPr/>
+      </w:pPr>
+      <w:r>
+        <w:rPr/>
+      </w:r>
+    </w:p>
+    <w:p>
+      <w:pPr>
+        <w:pStyle w:val="Normal"/>
+        <w:rPr/>
+      </w:pPr>
+      <w:r>
+        <w:rPr/>
+        <w:t>Portable : _____________________________ Email : __________________________________</w:t>
       </w:r>
     </w:p>
     <w:p>
@@ -320,54 +339,26 @@
       </w:pPr>
       <w:r>
         <w:rPr/>
-        <w:t>9 m2 (Gratuit)</w:t>
-      </w:r>
-    </w:p>
-    <w:p>
-      <w:pPr>
-        <w:pStyle w:val="Normal"/>
-        <w:rPr/>
-      </w:pPr>
-      <w:r>
-        <w:rPr/>
-      </w:r>
-    </w:p>
-    <w:p>
-      <w:pPr>
-        <w:pStyle w:val="Normal"/>
-        <w:rPr/>
-      </w:pPr>
-      <w:r>
-        <w:rPr/>
-        <w:t>18 m21 (Gratuit)</w:t>
-      </w:r>
-    </w:p>
-    <w:p>
-      <w:pPr>
-        <w:pStyle w:val="Normal"/>
-        <w:rPr/>
-      </w:pPr>
-      <w:r>
-        <w:rPr/>
-      </w:r>
-    </w:p>
-    <w:p>
-      <w:pPr>
-        <w:pStyle w:val="Normal"/>
-        <w:rPr/>
-      </w:pPr>
-      <w:r>
-        <w:rPr/>
-      </w:r>
-    </w:p>
-    <w:p>
-      <w:pPr>
-        <w:pStyle w:val="Normal"/>
-        <w:rPr/>
-      </w:pPr>
-      <w:r>
-        <w:rPr/>
-        <w:t>Fait à ___________________________________ Le ______________________________</w:t>
+        <w:t>9 m2 (Gratuit)                                                               18 m21 (Gratuit)</w:t>
+      </w:r>
+    </w:p>
+    <w:p>
+      <w:pPr>
+        <w:pStyle w:val="Normal"/>
+        <w:rPr/>
+      </w:pPr>
+      <w:r>
+        <w:rPr/>
+      </w:r>
+    </w:p>
+    <w:p>
+      <w:pPr>
+        <w:pStyle w:val="Normal"/>
+        <w:rPr/>
+      </w:pPr>
+      <w:r>
+        <w:rPr/>
+        <w:t>Fait à ___________________________________ Le ______________________________________</w:t>
       </w:r>
     </w:p>
     <w:p>
@@ -407,7 +398,7 @@
 <w:ftr xmlns:o="urn:schemas-microsoft-com:office:office" xmlns:r="http://schemas.openxmlformats.org/officeDocument/2006/relationships" xmlns:v="urn:schemas-microsoft-com:vml" xmlns:w="http://schemas.openxmlformats.org/wordprocessingml/2006/main" xmlns:w10="urn:schemas-microsoft-com:office:word" xmlns:wp="http://schemas.openxmlformats.org/drawingml/2006/wordprocessingDrawing" xmlns:wps="http://schemas.microsoft.com/office/word/2010/wordprocessingShape" xmlns:wpg="http://schemas.microsoft.com/office/word/2010/wordprocessingGroup" xmlns:mc="http://schemas.openxmlformats.org/markup-compatibility/2006" xmlns:wp14="http://schemas.microsoft.com/office/word/2010/wordprocessingDrawing" xmlns:w14="http://schemas.microsoft.com/office/word/2010/wordml" mc:Ignorable="w14 wp14">
   <w:p>
     <w:pPr>
-      <w:pStyle w:val="Footer"/>
+      <w:pStyle w:val="Pieddepage"/>
       <w:rPr/>
     </w:pPr>
     <w:r>
@@ -438,132 +429,12 @@
 </w:ftr>
 </file>
 
-<file path=word/numbering.xml><?xml version="1.0" encoding="utf-8"?>
-<w:numbering xmlns:w="http://schemas.openxmlformats.org/wordprocessingml/2006/main" xmlns:o="urn:schemas-microsoft-com:office:office" xmlns:r="http://schemas.openxmlformats.org/officeDocument/2006/relationships" xmlns:v="urn:schemas-microsoft-com:vml">
-  <w:abstractNum w:abstractNumId="1">
-    <w:lvl w:ilvl="0">
-      <w:start w:val="1"/>
-      <w:numFmt w:val="decimal"/>
-      <w:lvlText w:val="%1"/>
-      <w:lvlJc w:val="left"/>
-      <w:pPr>
-        <w:ind w:left="792" w:hanging="432"/>
-      </w:pPr>
-    </w:lvl>
-    <w:lvl w:ilvl="1">
-      <w:start w:val="1"/>
-      <w:numFmt w:val="decimal"/>
-      <w:lvlText w:val="%1.%2"/>
-      <w:lvlJc w:val="left"/>
-      <w:pPr>
-        <w:ind w:left="936" w:hanging="576"/>
-      </w:pPr>
-    </w:lvl>
-    <w:lvl w:ilvl="2">
-      <w:start w:val="1"/>
-      <w:numFmt w:val="none"/>
-      <w:suff w:val="nothing"/>
-      <w:lvlText w:val=""/>
-      <w:lvlJc w:val="left"/>
-      <w:pPr>
-        <w:tabs>
-          <w:tab w:val="num" w:pos="720"/>
-        </w:tabs>
-        <w:ind w:left="720" w:hanging="720"/>
-      </w:pPr>
-    </w:lvl>
-    <w:lvl w:ilvl="3">
-      <w:start w:val="1"/>
-      <w:numFmt w:val="none"/>
-      <w:suff w:val="nothing"/>
-      <w:lvlText w:val=""/>
-      <w:lvlJc w:val="left"/>
-      <w:pPr>
-        <w:tabs>
-          <w:tab w:val="num" w:pos="864"/>
-        </w:tabs>
-        <w:ind w:left="864" w:hanging="864"/>
-      </w:pPr>
-    </w:lvl>
-    <w:lvl w:ilvl="4">
-      <w:start w:val="1"/>
-      <w:numFmt w:val="none"/>
-      <w:suff w:val="nothing"/>
-      <w:lvlText w:val=""/>
-      <w:lvlJc w:val="left"/>
-      <w:pPr>
-        <w:tabs>
-          <w:tab w:val="num" w:pos="1008"/>
-        </w:tabs>
-        <w:ind w:left="1008" w:hanging="1008"/>
-      </w:pPr>
-    </w:lvl>
-    <w:lvl w:ilvl="5">
-      <w:start w:val="1"/>
-      <w:numFmt w:val="none"/>
-      <w:suff w:val="nothing"/>
-      <w:lvlText w:val=""/>
-      <w:lvlJc w:val="left"/>
-      <w:pPr>
-        <w:tabs>
-          <w:tab w:val="num" w:pos="1152"/>
-        </w:tabs>
-        <w:ind w:left="1152" w:hanging="1152"/>
-      </w:pPr>
-    </w:lvl>
-    <w:lvl w:ilvl="6">
-      <w:start w:val="1"/>
-      <w:numFmt w:val="none"/>
-      <w:suff w:val="nothing"/>
-      <w:lvlText w:val=""/>
-      <w:lvlJc w:val="left"/>
-      <w:pPr>
-        <w:tabs>
-          <w:tab w:val="num" w:pos="1296"/>
-        </w:tabs>
-        <w:ind w:left="1296" w:hanging="1296"/>
-      </w:pPr>
-    </w:lvl>
-    <w:lvl w:ilvl="7">
-      <w:start w:val="1"/>
-      <w:numFmt w:val="none"/>
-      <w:suff w:val="nothing"/>
-      <w:lvlText w:val=""/>
-      <w:lvlJc w:val="left"/>
-      <w:pPr>
-        <w:tabs>
-          <w:tab w:val="num" w:pos="1440"/>
-        </w:tabs>
-        <w:ind w:left="1440" w:hanging="1440"/>
-      </w:pPr>
-    </w:lvl>
-    <w:lvl w:ilvl="8">
-      <w:start w:val="1"/>
-      <w:numFmt w:val="none"/>
-      <w:suff w:val="nothing"/>
-      <w:lvlText w:val=""/>
-      <w:lvlJc w:val="left"/>
-      <w:pPr>
-        <w:tabs>
-          <w:tab w:val="num" w:pos="1584"/>
-        </w:tabs>
-        <w:ind w:left="1584" w:hanging="1584"/>
-      </w:pPr>
-    </w:lvl>
-  </w:abstractNum>
-  <w:num w:numId="1">
-    <w:abstractNumId w:val="1"/>
-  </w:num>
-</w:numbering>
-</file>
-
 <file path=word/styles.xml><?xml version="1.0" encoding="utf-8"?>
 <w:styles xmlns:w="http://schemas.openxmlformats.org/wordprocessingml/2006/main" xmlns:w14="http://schemas.microsoft.com/office/word/2010/wordml" xmlns:mc="http://schemas.openxmlformats.org/markup-compatibility/2006" mc:Ignorable="w14">
   <w:docDefaults>
     <w:rPrDefault>
       <w:rPr>
         <w:rFonts w:ascii="Cambria" w:hAnsi="Cambria" w:eastAsia="ＭＳ 明朝" w:cs="" w:asciiTheme="minorHAnsi" w:cstheme="minorBidi" w:eastAsiaTheme="minorEastAsia" w:hAnsiTheme="minorHAnsi"/>
-        <w:sz w:val="24"/>
         <w:szCs w:val="24"/>
         <w:lang w:val="fr-FR" w:eastAsia="fr-FR" w:bidi="ar-SA"/>
       </w:rPr>
@@ -721,14 +592,14 @@
     </w:pPr>
     <w:rPr>
       <w:rFonts w:ascii="Cambria" w:hAnsi="Cambria" w:eastAsia="ＭＳ 明朝" w:cs="" w:asciiTheme="minorHAnsi" w:cstheme="minorBidi" w:eastAsiaTheme="minorEastAsia" w:hAnsiTheme="minorHAnsi"/>
-      <w:color w:val="auto"/>
+      <w:color w:val="00000A"/>
       <w:sz w:val="24"/>
       <w:szCs w:val="24"/>
       <w:lang w:val="fr-FR" w:eastAsia="fr-FR" w:bidi="ar-SA"/>
     </w:rPr>
   </w:style>
-  <w:style w:type="paragraph" w:styleId="Heading1">
-    <w:name w:val="Heading 1"/>
+  <w:style w:type="paragraph" w:styleId="Titre1">
+    <w:name w:val="Titre 1"/>
     <w:basedOn w:val="Normal"/>
     <w:next w:val="Normal"/>
     <w:link w:val="Titre1Car"/>
@@ -739,12 +610,7 @@
     <w:pPr>
       <w:keepNext/>
       <w:keepLines/>
-      <w:numPr>
-        <w:ilvl w:val="0"/>
-        <w:numId w:val="1"/>
-      </w:numPr>
       <w:spacing w:before="480" w:after="0"/>
-      <w:outlineLvl w:val="0"/>
       <w:outlineLvl w:val="0"/>
     </w:pPr>
     <w:rPr>
@@ -756,8 +622,8 @@
       <w:szCs w:val="32"/>
     </w:rPr>
   </w:style>
-  <w:style w:type="paragraph" w:styleId="Heading2">
-    <w:name w:val="Heading 2"/>
+  <w:style w:type="paragraph" w:styleId="Titre2">
+    <w:name w:val="Titre 2"/>
     <w:basedOn w:val="Normal"/>
     <w:next w:val="Normal"/>
     <w:link w:val="Titre2Car"/>
@@ -769,13 +635,8 @@
     <w:pPr>
       <w:keepNext/>
       <w:keepLines/>
-      <w:numPr>
-        <w:ilvl w:val="1"/>
-        <w:numId w:val="1"/>
-      </w:numPr>
       <w:spacing w:before="200" w:after="0"/>
       <w:ind w:left="936" w:hanging="576"/>
-      <w:outlineLvl w:val="1"/>
       <w:outlineLvl w:val="1"/>
     </w:pPr>
     <w:rPr>
@@ -842,8 +703,8 @@
       <w:szCs w:val="52"/>
     </w:rPr>
   </w:style>
-  <w:style w:type="character" w:styleId="Emphasis">
-    <w:name w:val="Emphasis"/>
+  <w:style w:type="character" w:styleId="Accentuation">
+    <w:name w:val="Accentuation"/>
     <w:basedOn w:val="DefaultParagraphFont"/>
     <w:uiPriority w:val="20"/>
     <w:qFormat/>
@@ -869,16 +730,25 @@
   </w:style>
   <w:style w:type="character" w:styleId="InternetLink">
     <w:name w:val="Internet Link"/>
+    <w:qFormat/>
     <w:rPr>
       <w:color w:val="000080"/>
       <w:u w:val="single"/>
       <w:lang w:val="zxx" w:eastAsia="zxx" w:bidi="zxx"/>
     </w:rPr>
   </w:style>
-  <w:style w:type="paragraph" w:styleId="Heading">
-    <w:name w:val="Heading"/>
+  <w:style w:type="character" w:styleId="LienInternet">
+    <w:name w:val="Lien Internet"/>
+    <w:rPr>
+      <w:color w:val="000080"/>
+      <w:u w:val="single"/>
+      <w:lang w:val="zxx" w:eastAsia="zxx" w:bidi="zxx"/>
+    </w:rPr>
+  </w:style>
+  <w:style w:type="paragraph" w:styleId="Titre">
+    <w:name w:val="Titre"/>
     <w:basedOn w:val="Normal"/>
-    <w:next w:val="TextBody"/>
+    <w:next w:val="Corpsdetexte"/>
     <w:qFormat/>
     <w:pPr>
       <w:keepNext/>
@@ -890,24 +760,24 @@
       <w:szCs w:val="28"/>
     </w:rPr>
   </w:style>
-  <w:style w:type="paragraph" w:styleId="TextBody">
-    <w:name w:val="Text Body"/>
+  <w:style w:type="paragraph" w:styleId="Corpsdetexte">
+    <w:name w:val="Corps de texte"/>
     <w:basedOn w:val="Normal"/>
     <w:pPr>
       <w:spacing w:lineRule="auto" w:line="288" w:before="0" w:after="140"/>
     </w:pPr>
     <w:rPr/>
   </w:style>
-  <w:style w:type="paragraph" w:styleId="List">
-    <w:name w:val="List"/>
+  <w:style w:type="paragraph" w:styleId="Liste">
+    <w:name w:val="Liste"/>
     <w:basedOn w:val="TextBody"/>
     <w:pPr/>
     <w:rPr>
       <w:rFonts w:cs="FreeSans"/>
     </w:rPr>
   </w:style>
-  <w:style w:type="paragraph" w:styleId="Caption">
-    <w:name w:val="Caption"/>
+  <w:style w:type="paragraph" w:styleId="Lgende">
+    <w:name w:val="Légende"/>
     <w:basedOn w:val="Normal"/>
     <w:qFormat/>
     <w:pPr>
@@ -933,8 +803,17 @@
       <w:rFonts w:cs="FreeSans"/>
     </w:rPr>
   </w:style>
-  <w:style w:type="paragraph" w:styleId="Title">
-    <w:name w:val="Title"/>
+  <w:style w:type="paragraph" w:styleId="TextBody">
+    <w:name w:val="Text Body"/>
+    <w:basedOn w:val="Normal"/>
+    <w:qFormat/>
+    <w:pPr>
+      <w:spacing w:lineRule="auto" w:line="288" w:before="0" w:after="140"/>
+    </w:pPr>
+    <w:rPr/>
+  </w:style>
+  <w:style w:type="paragraph" w:styleId="Titreprincipal">
+    <w:name w:val="Titre principal"/>
     <w:basedOn w:val="Normal"/>
     <w:next w:val="Normal"/>
     <w:link w:val="TitreCar"/>
@@ -956,8 +835,8 @@
       <w:szCs w:val="52"/>
     </w:rPr>
   </w:style>
-  <w:style w:type="paragraph" w:styleId="Footer">
-    <w:name w:val="Footer"/>
+  <w:style w:type="paragraph" w:styleId="Pieddepage">
+    <w:name w:val="Pied de page"/>
     <w:basedOn w:val="Normal"/>
     <w:pPr/>
     <w:rPr/>

</xml_diff>